<commit_message>
added files to admin
</commit_message>
<xml_diff>
--- a/src/main/resources/files/data.docx
+++ b/src/main/resources/files/data.docx
@@ -27,6 +27,21 @@
         <w:t>Field1: hi, Field2: Aidai</w:t>
       </w:r>
     </w:p>
+    <w:p>
+      <w:r>
+        <w:t>StudentDtoRequest(id=17, birthday=2007-05-30, parentStatus=FATHER, userId=1, parentId=2, gradeId=2)</w:t>
+      </w:r>
+    </w:p>
+    <w:p>
+      <w:r>
+        <w:t>1 StudentDtoRequest {id=17, birthday=2007-05-30, parentStatus=FATHER, userId=1, parentId=2, gradeId=2}</w:t>
+      </w:r>
+    </w:p>
+    <w:p>
+      <w:r>
+        <w:t>1 StudentDtoRequest {id=2, birthday=2007-05-30, parentStatus=FATHER, userId=1, parentId=2, gradeId=2}</w:t>
+      </w:r>
+    </w:p>
   </w:body>
 </w:document>
 </file>
</xml_diff>